<commit_message>
feat: atualizando nome completo da empresa Yassaka nos detalhes de experiência
</commit_message>
<xml_diff>
--- a/public/curriculo-caio-santos.docx
+++ b/public/curriculo-caio-santos.docx
@@ -1,6 +1,6 @@
 
 <file path=word/document.xml><?xml version="1.0" encoding="utf-8"?>
-<w:document xmlns:wpc="http://schemas.microsoft.com/office/word/2010/wordprocessingCanvas" xmlns:cx="http://schemas.microsoft.com/office/drawing/2014/chartex" xmlns:cx1="http://schemas.microsoft.com/office/drawing/2015/9/8/chartex" xmlns:cx2="http://schemas.microsoft.com/office/drawing/2015/10/21/chartex" xmlns:cx3="http://schemas.microsoft.com/office/drawing/2016/5/9/chartex" xmlns:cx4="http://schemas.microsoft.com/office/drawing/2016/5/10/chartex" xmlns:cx5="http://schemas.microsoft.com/office/drawing/2016/5/11/chartex" xmlns:cx6="http://schemas.microsoft.com/office/drawing/2016/5/12/chartex" xmlns:cx7="http://schemas.microsoft.com/office/drawing/2016/5/13/chartex" xmlns:cx8="http://schemas.microsoft.com/office/drawing/2016/5/14/chartex" xmlns:mc="http://schemas.openxmlformats.org/markup-compatibility/2006" xmlns:aink="http://schemas.microsoft.com/office/drawing/2016/ink" xmlns:am3d="http://schemas.microsoft.com/office/drawing/2017/model3d" xmlns:o="urn:schemas-microsoft-com:office:office" xmlns:oel="http://schemas.microsoft.com/office/2019/extlst" xmlns:r="http://schemas.openxmlformats.org/officeDocument/2006/relationships" xmlns:m="http://schemas.openxmlformats.org/officeDocument/2006/math" xmlns:v="urn:schemas-microsoft-com:vml" xmlns:wp14="http://schemas.microsoft.com/office/word/2010/wordprocessingDrawing" xmlns:wp="http://schemas.openxmlformats.org/drawingml/2006/wordprocessingDrawing" xmlns:w10="urn:schemas-microsoft-com:office:word" xmlns:w="http://schemas.openxmlformats.org/wordprocessingml/2006/main" xmlns:w14="http://schemas.microsoft.com/office/word/2010/wordml" xmlns:w15="http://schemas.microsoft.com/office/word/2012/wordml" xmlns:w16cex="http://schemas.microsoft.com/office/word/2018/wordml/cex" xmlns:w16cid="http://schemas.microsoft.com/office/word/2016/wordml/cid" xmlns:w16="http://schemas.microsoft.com/office/word/2018/wordml" xmlns:w16du="http://schemas.microsoft.com/office/word/2023/wordml/word16du" xmlns:w16sdtdh="http://schemas.microsoft.com/office/word/2020/wordml/sdtdatahash" xmlns:w16sdtfl="http://schemas.microsoft.com/office/word/2024/wordml/sdtformatlock" xmlns:w16se="http://schemas.microsoft.com/office/word/2015/wordml/symex" xmlns:wpg="http://schemas.microsoft.com/office/word/2010/wordprocessingGroup" xmlns:wpi="http://schemas.microsoft.com/office/word/2010/wordprocessingInk" xmlns:wne="http://schemas.microsoft.com/office/word/2006/wordml" xmlns:wps="http://schemas.microsoft.com/office/word/2010/wordprocessingShape" mc:Ignorable="w14 w15 w16se w16cid w16 w16cex w16sdtdh w16sdtfl w16du wp14">
+<w:document xmlns:wpc="http://schemas.microsoft.com/office/word/2010/wordprocessingCanvas" xmlns:mc="http://schemas.openxmlformats.org/markup-compatibility/2006" xmlns:o="urn:schemas-microsoft-com:office:office" xmlns:r="http://schemas.openxmlformats.org/officeDocument/2006/relationships" xmlns:m="http://schemas.openxmlformats.org/officeDocument/2006/math" xmlns:v="urn:schemas-microsoft-com:vml" xmlns:wp14="http://schemas.microsoft.com/office/word/2010/wordprocessingDrawing" xmlns:wp="http://schemas.openxmlformats.org/drawingml/2006/wordprocessingDrawing" xmlns:w10="urn:schemas-microsoft-com:office:word" xmlns:w="http://schemas.openxmlformats.org/wordprocessingml/2006/main" xmlns:w14="http://schemas.microsoft.com/office/word/2010/wordml" xmlns:w15="http://schemas.microsoft.com/office/word/2012/wordml" xmlns:wpg="http://schemas.microsoft.com/office/word/2010/wordprocessingGroup" xmlns:wpi="http://schemas.microsoft.com/office/word/2010/wordprocessingInk" xmlns:wne="http://schemas.microsoft.com/office/word/2006/wordml" xmlns:wps="http://schemas.microsoft.com/office/word/2010/wordprocessingShape" mc:Ignorable="w14 w15 wp14">
   <w:body>
     <w:p>
       <w:pPr>
@@ -22,12 +22,53 @@
       <w:r>
         <w:t xml:space="preserve">: </w:t>
       </w:r>
+      <w:proofErr w:type="spellStart"/>
       <w:r>
         <w:rPr>
           <w:sz w:val="20"/>
           <w:szCs w:val="20"/>
         </w:rPr>
-        <w:t>Rua Oswaldo de Oliveira Lima 575 – Parque Santa Rosa/Suzano – CEP: 08663-310</w:t>
+        <w:t>Rua</w:t>
+      </w:r>
+      <w:proofErr w:type="spellEnd"/>
+      <w:r>
+        <w:rPr>
+          <w:sz w:val="20"/>
+          <w:szCs w:val="20"/>
+        </w:rPr>
+        <w:t xml:space="preserve"> Oswaldo de Oliveira Lima 575 – </w:t>
+      </w:r>
+      <w:proofErr w:type="spellStart"/>
+      <w:r>
+        <w:rPr>
+          <w:sz w:val="20"/>
+          <w:szCs w:val="20"/>
+        </w:rPr>
+        <w:t>Parque</w:t>
+      </w:r>
+      <w:proofErr w:type="spellEnd"/>
+      <w:r>
+        <w:rPr>
+          <w:sz w:val="20"/>
+          <w:szCs w:val="20"/>
+        </w:rPr>
+        <w:t xml:space="preserve"> Santa Rosa/</w:t>
+      </w:r>
+      <w:proofErr w:type="spellStart"/>
+      <w:r>
+        <w:rPr>
+          <w:sz w:val="20"/>
+          <w:szCs w:val="20"/>
+        </w:rPr>
+        <w:t>Suzano</w:t>
+      </w:r>
+      <w:proofErr w:type="spellEnd"/>
+      <w:r>
+        <w:rPr>
+          <w:sz w:val="20"/>
+          <w:szCs w:val="20"/>
+        </w:rPr>
+        <w:t xml:space="preserve"> – CEP: 08663-310</w:t>
       </w:r>
       <w:r>
         <w:rPr>
@@ -99,37 +140,389 @@
       </w:r>
       <w:proofErr w:type="spellEnd"/>
       <w:r>
-        <w:t xml:space="preserve"> Comercial e de Dados com experiência em Power BI, Python, SQL Server e CRM, especializado em desenvolvimento de dashboards estratégicos, automação de relatórios e análise avançada de KPIs. Capaz de transformar dados em insights acionáveis para apoiar decisões estratégicas, otimizar processos internos e impulsionar resultados de negócios. Forte habilidade em integração de sistemas, modelagem de dados e soluções analíticas personalizadas.</w:t>
+        <w:t xml:space="preserve"> </w:t>
+      </w:r>
+      <w:proofErr w:type="spellStart"/>
+      <w:r>
+        <w:t>Comercial</w:t>
+      </w:r>
+      <w:proofErr w:type="spellEnd"/>
+      <w:r>
+        <w:t xml:space="preserve"> e de Dados com experiência em Power BI, Python, SQL Server e CRM, especializado em desenvolvimento de dashboards estratégicos, automação de relatórios e análise avançada de KPIs. Capaz de transformar dados em insights acionáveis para apo</w:t>
+      </w:r>
+      <w:r>
+        <w:t>iar decisões estratégicas, otimizar processos internos e impulsionar resultados de negócios. Forte habilidade em integração de sistemas, modelagem de dados e soluções analíticas personalizadas.</w:t>
       </w:r>
       <w:r>
         <w:br/>
       </w:r>
       <w:r>
         <w:br/>
-        <w:t>Formação Acadêmica</w:t>
-      </w:r>
+      </w:r>
+      <w:proofErr w:type="spellStart"/>
+      <w:r>
+        <w:t>Formação</w:t>
+      </w:r>
+      <w:proofErr w:type="spellEnd"/>
+      <w:r>
+        <w:t xml:space="preserve"> </w:t>
+      </w:r>
+      <w:proofErr w:type="spellStart"/>
+      <w:r>
+        <w:t>Acadêmica</w:t>
+      </w:r>
+      <w:proofErr w:type="spellEnd"/>
       <w:r>
         <w:br/>
-        <w:t>Pós-Graduação em Administração em Banco de Dados – Universidade Pitágoras Unopar Anhanguera | Julho/2022 – Maio/2023</w:t>
+      </w:r>
+      <w:proofErr w:type="spellStart"/>
+      <w:r>
+        <w:t>Pós-Graduação</w:t>
+      </w:r>
+      <w:proofErr w:type="spellEnd"/>
+      <w:r>
+        <w:t xml:space="preserve"> </w:t>
+      </w:r>
+      <w:proofErr w:type="spellStart"/>
+      <w:r>
+        <w:t>em</w:t>
+      </w:r>
+      <w:proofErr w:type="spellEnd"/>
+      <w:r>
+        <w:t xml:space="preserve"> </w:t>
+      </w:r>
+      <w:proofErr w:type="spellStart"/>
+      <w:r>
+        <w:t>Administração</w:t>
+      </w:r>
+      <w:proofErr w:type="spellEnd"/>
+      <w:r>
+        <w:t xml:space="preserve"> </w:t>
+      </w:r>
+      <w:proofErr w:type="spellStart"/>
+      <w:r>
+        <w:t>em</w:t>
+      </w:r>
+      <w:proofErr w:type="spellEnd"/>
+      <w:r>
+        <w:t xml:space="preserve"> Banco de</w:t>
+      </w:r>
+      <w:r>
+        <w:t xml:space="preserve"> Dados – </w:t>
+      </w:r>
+      <w:proofErr w:type="spellStart"/>
+      <w:r>
+        <w:t>Universidade</w:t>
+      </w:r>
+      <w:proofErr w:type="spellEnd"/>
+      <w:r>
+        <w:t xml:space="preserve"> </w:t>
+      </w:r>
+      <w:proofErr w:type="spellStart"/>
+      <w:r>
+        <w:t>Pitágoras</w:t>
+      </w:r>
+      <w:proofErr w:type="spellEnd"/>
+      <w:r>
+        <w:t xml:space="preserve"> </w:t>
+      </w:r>
+      <w:proofErr w:type="spellStart"/>
+      <w:r>
+        <w:t>Unopar</w:t>
+      </w:r>
+      <w:proofErr w:type="spellEnd"/>
+      <w:r>
+        <w:t xml:space="preserve"> </w:t>
+      </w:r>
+      <w:proofErr w:type="spellStart"/>
+      <w:r>
+        <w:t>Anhanguera</w:t>
+      </w:r>
+      <w:proofErr w:type="spellEnd"/>
+      <w:r>
+        <w:t xml:space="preserve"> | </w:t>
+      </w:r>
+      <w:proofErr w:type="spellStart"/>
+      <w:r>
+        <w:t>Julho</w:t>
+      </w:r>
+      <w:proofErr w:type="spellEnd"/>
+      <w:r>
+        <w:t xml:space="preserve">/2022 – </w:t>
+      </w:r>
+      <w:proofErr w:type="spellStart"/>
+      <w:r>
+        <w:t>Maio</w:t>
+      </w:r>
+      <w:proofErr w:type="spellEnd"/>
+      <w:r>
+        <w:t>/2023</w:t>
       </w:r>
       <w:r>
         <w:br/>
-        <w:t>Pós-Graduação em Engenharia de Software – Universidade Pitágoras Unopar Anhanguera | Julho/2022 – Junho/2023</w:t>
+      </w:r>
+      <w:proofErr w:type="spellStart"/>
+      <w:r>
+        <w:t>Pós-Graduação</w:t>
+      </w:r>
+      <w:proofErr w:type="spellEnd"/>
+      <w:r>
+        <w:t xml:space="preserve"> </w:t>
+      </w:r>
+      <w:proofErr w:type="spellStart"/>
+      <w:r>
+        <w:t>em</w:t>
+      </w:r>
+      <w:proofErr w:type="spellEnd"/>
+      <w:r>
+        <w:t xml:space="preserve"> </w:t>
+      </w:r>
+      <w:proofErr w:type="spellStart"/>
+      <w:r>
+        <w:t>Engenharia</w:t>
+      </w:r>
+      <w:proofErr w:type="spellEnd"/>
+      <w:r>
+        <w:t xml:space="preserve"> de Software – </w:t>
+      </w:r>
+      <w:proofErr w:type="spellStart"/>
+      <w:r>
+        <w:t>Universidade</w:t>
+      </w:r>
+      <w:proofErr w:type="spellEnd"/>
+      <w:r>
+        <w:t xml:space="preserve"> </w:t>
+      </w:r>
+      <w:proofErr w:type="spellStart"/>
+      <w:r>
+        <w:t>Pitágoras</w:t>
+      </w:r>
+      <w:proofErr w:type="spellEnd"/>
+      <w:r>
+        <w:t xml:space="preserve"> </w:t>
+      </w:r>
+      <w:proofErr w:type="spellStart"/>
+      <w:r>
+        <w:t>Unopar</w:t>
+      </w:r>
+      <w:proofErr w:type="spellEnd"/>
+      <w:r>
+        <w:t xml:space="preserve"> </w:t>
+      </w:r>
+      <w:proofErr w:type="spellStart"/>
+      <w:r>
+        <w:t>Anhanguera</w:t>
+      </w:r>
+      <w:proofErr w:type="spellEnd"/>
+      <w:r>
+        <w:t xml:space="preserve"> | </w:t>
+      </w:r>
+      <w:proofErr w:type="spellStart"/>
+      <w:r>
+        <w:t>Julho</w:t>
+      </w:r>
+      <w:proofErr w:type="spellEnd"/>
+      <w:r>
+        <w:t xml:space="preserve">/2022 – </w:t>
+      </w:r>
+      <w:proofErr w:type="spellStart"/>
+      <w:r>
+        <w:t>Junho</w:t>
+      </w:r>
+      <w:proofErr w:type="spellEnd"/>
+      <w:r>
+        <w:t>/2023</w:t>
       </w:r>
       <w:r>
         <w:br/>
-        <w:t>Graduação em Análise e Desenvolvimento de Sistemas – Universidade Pitágoras Unopar Anhanguera | Agosto/2019 – Junho/2022</w:t>
+      </w:r>
+      <w:proofErr w:type="spellStart"/>
+      <w:r>
+        <w:t>Graduação</w:t>
+      </w:r>
+      <w:proofErr w:type="spellEnd"/>
+      <w:r>
+        <w:t xml:space="preserve"> </w:t>
+      </w:r>
+      <w:proofErr w:type="spellStart"/>
+      <w:r>
+        <w:t>em</w:t>
+      </w:r>
+      <w:proofErr w:type="spellEnd"/>
+      <w:r>
+        <w:t xml:space="preserve"> </w:t>
+      </w:r>
+      <w:proofErr w:type="spellStart"/>
+      <w:r>
+        <w:t>Análise</w:t>
+      </w:r>
+      <w:proofErr w:type="spellEnd"/>
+      <w:r>
+        <w:t xml:space="preserve"> e </w:t>
+      </w:r>
+      <w:proofErr w:type="spellStart"/>
+      <w:r>
+        <w:t>Desenvolvimento</w:t>
+      </w:r>
+      <w:proofErr w:type="spellEnd"/>
+      <w:r>
+        <w:t xml:space="preserve"> de </w:t>
+      </w:r>
+      <w:proofErr w:type="spellStart"/>
+      <w:r>
+        <w:t>Sistemas</w:t>
+      </w:r>
+      <w:proofErr w:type="spellEnd"/>
+      <w:r>
+        <w:t xml:space="preserve"> – </w:t>
+      </w:r>
+      <w:proofErr w:type="spellStart"/>
+      <w:r>
+        <w:t>Universidade</w:t>
+      </w:r>
+      <w:proofErr w:type="spellEnd"/>
+      <w:r>
+        <w:t xml:space="preserve"> </w:t>
+      </w:r>
+      <w:proofErr w:type="spellStart"/>
+      <w:r>
+        <w:t>Pitágo</w:t>
+      </w:r>
+      <w:r>
+        <w:t>ras</w:t>
+      </w:r>
+      <w:proofErr w:type="spellEnd"/>
+      <w:r>
+        <w:t xml:space="preserve"> </w:t>
+      </w:r>
+      <w:proofErr w:type="spellStart"/>
+      <w:r>
+        <w:t>Unopar</w:t>
+      </w:r>
+      <w:proofErr w:type="spellEnd"/>
+      <w:r>
+        <w:t xml:space="preserve"> </w:t>
+      </w:r>
+      <w:proofErr w:type="spellStart"/>
+      <w:r>
+        <w:t>Anhanguera</w:t>
+      </w:r>
+      <w:proofErr w:type="spellEnd"/>
+      <w:r>
+        <w:t xml:space="preserve"> | Agosto/2019 – </w:t>
+      </w:r>
+      <w:proofErr w:type="spellStart"/>
+      <w:r>
+        <w:t>Junho</w:t>
+      </w:r>
+      <w:proofErr w:type="spellEnd"/>
+      <w:r>
+        <w:t>/2022</w:t>
       </w:r>
       <w:r>
         <w:br/>
       </w:r>
       <w:r>
         <w:br/>
-        <w:t>Experiência Profissional</w:t>
-      </w:r>
+      </w:r>
+      <w:proofErr w:type="spellStart"/>
+      <w:r>
+        <w:t>Experiência</w:t>
+      </w:r>
+      <w:proofErr w:type="spellEnd"/>
+      <w:r>
+        <w:t xml:space="preserve"> </w:t>
+      </w:r>
+      <w:proofErr w:type="spellStart"/>
+      <w:r>
+        <w:t>Profissional</w:t>
+      </w:r>
+      <w:proofErr w:type="spellEnd"/>
       <w:r>
         <w:br/>
-        <w:t>YASSAKA – Analista Comercial | Maio/2025 – Atualmente</w:t>
+      </w:r>
+      <w:proofErr w:type="spellStart"/>
+      <w:r>
+        <w:t>Yassaka</w:t>
+      </w:r>
+      <w:proofErr w:type="spellEnd"/>
+      <w:r>
+        <w:t xml:space="preserve"> </w:t>
+      </w:r>
+      <w:proofErr w:type="spellStart"/>
+      <w:r>
+        <w:t>Consultoria</w:t>
+      </w:r>
+      <w:proofErr w:type="spellEnd"/>
+      <w:r>
+        <w:t xml:space="preserve"> e </w:t>
+      </w:r>
+      <w:proofErr w:type="spellStart"/>
+      <w:r>
+        <w:t>Treinamento</w:t>
+      </w:r>
+      <w:proofErr w:type="spellEnd"/>
+      <w:r>
+        <w:t xml:space="preserve"> </w:t>
+      </w:r>
+      <w:proofErr w:type="spellStart"/>
+      <w:r>
+        <w:t>em</w:t>
+      </w:r>
+      <w:proofErr w:type="spellEnd"/>
+      <w:r>
+        <w:t xml:space="preserve"> </w:t>
+      </w:r>
+      <w:proofErr w:type="spellStart"/>
+      <w:r>
+        <w:t>Gestão</w:t>
+      </w:r>
+      <w:proofErr w:type="spellEnd"/>
+      <w:r>
+        <w:t xml:space="preserve"> </w:t>
+      </w:r>
+      <w:proofErr w:type="spellStart"/>
+      <w:r>
+        <w:t>Empresarial</w:t>
+      </w:r>
+      <w:proofErr w:type="spellEnd"/>
+      <w:r>
+        <w:t xml:space="preserve">  </w:t>
+      </w:r>
+      <w:r>
+        <w:t>–</w:t>
+      </w:r>
+      <w:r>
+        <w:t xml:space="preserve"> </w:t>
+      </w:r>
+      <w:r>
+        <w:br/>
+      </w:r>
+      <w:bookmarkStart w:id="1" w:name="_GoBack"/>
+      <w:bookmarkEnd w:id="1"/>
+      <w:proofErr w:type="spellStart"/>
+      <w:r>
+        <w:t>Analista</w:t>
+      </w:r>
+      <w:proofErr w:type="spellEnd"/>
+      <w:r>
+        <w:t xml:space="preserve"> </w:t>
+      </w:r>
+      <w:proofErr w:type="spellStart"/>
+      <w:r>
+        <w:t>Comercial</w:t>
+      </w:r>
+      <w:proofErr w:type="spellEnd"/>
+      <w:r>
+        <w:t xml:space="preserve"> | </w:t>
+      </w:r>
+      <w:proofErr w:type="spellStart"/>
+      <w:r>
+        <w:t>Maio</w:t>
+      </w:r>
+      <w:proofErr w:type="spellEnd"/>
+      <w:r>
+        <w:t>/2025 – Atualmente</w:t>
       </w:r>
       <w:r>
         <w:br/>
@@ -137,7 +530,18 @@
       </w:r>
       <w:r>
         <w:br/>
-        <w:t>- Administração de CRM, garantindo integração de informações e melhoria de fluxos de vendas.</w:t>
+        <w:t xml:space="preserve">- Administração de CRM, garantindo integração </w:t>
+      </w:r>
+      <w:r>
+        <w:t xml:space="preserve">de informações e melhoria de fluxos de </w:t>
+      </w:r>
+      <w:proofErr w:type="gramStart"/>
+      <w:r>
+        <w:t>vendas</w:t>
+      </w:r>
+      <w:proofErr w:type="gramEnd"/>
+      <w:r>
+        <w:t>.</w:t>
       </w:r>
       <w:r>
         <w:br/>
@@ -149,7 +553,10 @@
       </w:r>
       <w:r>
         <w:br/>
-        <w:t>- Implementação de automações que reduziram retrabalho e agilizaram acompanhamento de resultados.</w:t>
+        <w:t xml:space="preserve">- Implementação de automações </w:t>
+      </w:r>
+      <w:r>
+        <w:t>que reduziram retrabalho e agilizaram acompanhamento de resultados.</w:t>
       </w:r>
       <w:r>
         <w:br/>
@@ -164,7 +571,10 @@
       </w:r>
       <w:r>
         <w:br/>
-        <w:t>- Desenvolvimento de dashboards em Power BI e relatórios automatizados em SQL Server.</w:t>
+        <w:t>- Desenvolvimento de dashboar</w:t>
+      </w:r>
+      <w:r>
+        <w:t>ds em Power BI e relatórios automatizados em SQL Server.</w:t>
       </w:r>
       <w:r>
         <w:br/>
@@ -175,14 +585,18 @@
       </w:r>
       <w:r>
         <w:br/>
-        <w:t>TMKT Serviços de Marketing LTDA – Monitor de Qualidade | Dezembro/2012 – Outubro/2020</w:t>
+        <w:t xml:space="preserve">TMKT Serviços de Marketing LTDA – Monitor de Qualidade | Dezembro/2012 – </w:t>
+      </w:r>
+      <w:r>
+        <w:lastRenderedPageBreak/>
+        <w:t>Outubro/2020</w:t>
       </w:r>
       <w:r>
         <w:br/>
-      </w:r>
-      <w:r>
-        <w:lastRenderedPageBreak/>
-        <w:t>- Monitoramento de atendimentos, identificação de melhorias e aplicação de feedbacks.</w:t>
+        <w:t xml:space="preserve">- Monitoramento de atendimentos, identificação </w:t>
+      </w:r>
+      <w:r>
+        <w:t>de melhorias e aplicação de feedbacks.</w:t>
       </w:r>
       <w:r>
         <w:br/>
@@ -197,7 +611,10 @@
       </w:r>
       <w:r>
         <w:br/>
-        <w:t>TIVIT Terceirização de Processos, Serviços e Tecnologia S/A – Agente de Processos e Negócios II | Novembro/2013 – Março/2015</w:t>
+        <w:t>TIVIT Terceirização de Processos, Serviços e Tecnologia S/A – Agente de</w:t>
+      </w:r>
+      <w:r>
+        <w:t xml:space="preserve"> Processos e Negócios II | Novembro/2013 – Março/2015</w:t>
       </w:r>
       <w:r>
         <w:br/>
@@ -228,7 +645,10 @@
       </w:r>
       <w:r>
         <w:br/>
-        <w:t>- CRM &amp; Gestão Comercial: Salesforce, Kommo (AMOCRM) – análise de leads, acompanhamento de KPIs e automação de processos</w:t>
+        <w:t>- CRM &amp; Gestão Comercial: Salesforce, Kommo (AMOCRM) – análise de leads, acompanhame</w:t>
+      </w:r>
+      <w:r>
+        <w:t>nto de KPIs e automação de processos</w:t>
       </w:r>
       <w:r>
         <w:br/>
@@ -251,7 +671,10 @@
       </w:r>
       <w:r>
         <w:br/>
-        <w:t>- Power BI Impressionador (Hashtag Treinamentos) – 2024</w:t>
+        <w:t>- Power BI Impressionador</w:t>
+      </w:r>
+      <w:r>
+        <w:t xml:space="preserve"> (Hashtag Treinamentos) – 2024</w:t>
       </w:r>
       <w:r>
         <w:br/>
@@ -280,7 +703,7 @@
 </file>
 
 <file path=word/numbering.xml><?xml version="1.0" encoding="utf-8"?>
-<w:numbering xmlns:wpc="http://schemas.microsoft.com/office/word/2010/wordprocessingCanvas" xmlns:cx="http://schemas.microsoft.com/office/drawing/2014/chartex" xmlns:cx1="http://schemas.microsoft.com/office/drawing/2015/9/8/chartex" xmlns:cx2="http://schemas.microsoft.com/office/drawing/2015/10/21/chartex" xmlns:cx3="http://schemas.microsoft.com/office/drawing/2016/5/9/chartex" xmlns:cx4="http://schemas.microsoft.com/office/drawing/2016/5/10/chartex" xmlns:cx5="http://schemas.microsoft.com/office/drawing/2016/5/11/chartex" xmlns:cx6="http://schemas.microsoft.com/office/drawing/2016/5/12/chartex" xmlns:cx7="http://schemas.microsoft.com/office/drawing/2016/5/13/chartex" xmlns:cx8="http://schemas.microsoft.com/office/drawing/2016/5/14/chartex" xmlns:mc="http://schemas.openxmlformats.org/markup-compatibility/2006" xmlns:aink="http://schemas.microsoft.com/office/drawing/2016/ink" xmlns:am3d="http://schemas.microsoft.com/office/drawing/2017/model3d" xmlns:o="urn:schemas-microsoft-com:office:office" xmlns:oel="http://schemas.microsoft.com/office/2019/extlst" xmlns:r="http://schemas.openxmlformats.org/officeDocument/2006/relationships" xmlns:m="http://schemas.openxmlformats.org/officeDocument/2006/math" xmlns:v="urn:schemas-microsoft-com:vml" xmlns:wp14="http://schemas.microsoft.com/office/word/2010/wordprocessingDrawing" xmlns:wp="http://schemas.openxmlformats.org/drawingml/2006/wordprocessingDrawing" xmlns:w10="urn:schemas-microsoft-com:office:word" xmlns:w="http://schemas.openxmlformats.org/wordprocessingml/2006/main" xmlns:w14="http://schemas.microsoft.com/office/word/2010/wordml" xmlns:w15="http://schemas.microsoft.com/office/word/2012/wordml" xmlns:w16cex="http://schemas.microsoft.com/office/word/2018/wordml/cex" xmlns:w16cid="http://schemas.microsoft.com/office/word/2016/wordml/cid" xmlns:w16="http://schemas.microsoft.com/office/word/2018/wordml" xmlns:w16du="http://schemas.microsoft.com/office/word/2023/wordml/word16du" xmlns:w16sdtdh="http://schemas.microsoft.com/office/word/2020/wordml/sdtdatahash" xmlns:w16sdtfl="http://schemas.microsoft.com/office/word/2024/wordml/sdtformatlock" xmlns:w16se="http://schemas.microsoft.com/office/word/2015/wordml/symex" xmlns:wpg="http://schemas.microsoft.com/office/word/2010/wordprocessingGroup" xmlns:wpi="http://schemas.microsoft.com/office/word/2010/wordprocessingInk" xmlns:wne="http://schemas.microsoft.com/office/word/2006/wordml" xmlns:wps="http://schemas.microsoft.com/office/word/2010/wordprocessingShape" mc:Ignorable="w14 w15 w16se w16cid w16 w16cex w16sdtdh w16sdtfl w16du wp14">
+<w:numbering xmlns:wpc="http://schemas.microsoft.com/office/word/2010/wordprocessingCanvas" xmlns:mc="http://schemas.openxmlformats.org/markup-compatibility/2006" xmlns:o="urn:schemas-microsoft-com:office:office" xmlns:r="http://schemas.openxmlformats.org/officeDocument/2006/relationships" xmlns:m="http://schemas.openxmlformats.org/officeDocument/2006/math" xmlns:v="urn:schemas-microsoft-com:vml" xmlns:wp14="http://schemas.microsoft.com/office/word/2010/wordprocessingDrawing" xmlns:wp="http://schemas.openxmlformats.org/drawingml/2006/wordprocessingDrawing" xmlns:w10="urn:schemas-microsoft-com:office:word" xmlns:w="http://schemas.openxmlformats.org/wordprocessingml/2006/main" xmlns:w14="http://schemas.microsoft.com/office/word/2010/wordml" xmlns:w15="http://schemas.microsoft.com/office/word/2012/wordml" xmlns:wpg="http://schemas.microsoft.com/office/word/2010/wordprocessingGroup" xmlns:wpi="http://schemas.microsoft.com/office/word/2010/wordprocessingInk" xmlns:wne="http://schemas.microsoft.com/office/word/2006/wordml" xmlns:wps="http://schemas.microsoft.com/office/word/2010/wordprocessingShape" mc:Ignorable="w14 w15 wp14">
   <w:abstractNum w:abstractNumId="0" w15:restartNumberingAfterBreak="0">
     <w:nsid w:val="FFFFFF7C"/>
     <w:multiLevelType w:val="singleLevel"/>
@@ -452,38 +875,38 @@
       </w:rPr>
     </w:lvl>
   </w:abstractNum>
-  <w:num w:numId="1" w16cid:durableId="2048751725">
+  <w:num w:numId="1">
     <w:abstractNumId w:val="8"/>
   </w:num>
-  <w:num w:numId="2" w16cid:durableId="878591650">
+  <w:num w:numId="2">
     <w:abstractNumId w:val="6"/>
   </w:num>
-  <w:num w:numId="3" w16cid:durableId="1530752204">
+  <w:num w:numId="3">
     <w:abstractNumId w:val="5"/>
   </w:num>
-  <w:num w:numId="4" w16cid:durableId="224149712">
+  <w:num w:numId="4">
     <w:abstractNumId w:val="4"/>
   </w:num>
-  <w:num w:numId="5" w16cid:durableId="1138760030">
+  <w:num w:numId="5">
     <w:abstractNumId w:val="7"/>
   </w:num>
-  <w:num w:numId="6" w16cid:durableId="1452822808">
+  <w:num w:numId="6">
     <w:abstractNumId w:val="3"/>
   </w:num>
-  <w:num w:numId="7" w16cid:durableId="2058889805">
+  <w:num w:numId="7">
     <w:abstractNumId w:val="2"/>
   </w:num>
-  <w:num w:numId="8" w16cid:durableId="1273368028">
+  <w:num w:numId="8">
     <w:abstractNumId w:val="1"/>
   </w:num>
-  <w:num w:numId="9" w16cid:durableId="857236694">
+  <w:num w:numId="9">
     <w:abstractNumId w:val="0"/>
   </w:num>
 </w:numbering>
 </file>
 
 <file path=word/styles.xml><?xml version="1.0" encoding="utf-8"?>
-<w:styles xmlns:mc="http://schemas.openxmlformats.org/markup-compatibility/2006" xmlns:r="http://schemas.openxmlformats.org/officeDocument/2006/relationships" xmlns:w="http://schemas.openxmlformats.org/wordprocessingml/2006/main" xmlns:w14="http://schemas.microsoft.com/office/word/2010/wordml" xmlns:w15="http://schemas.microsoft.com/office/word/2012/wordml" xmlns:w16cex="http://schemas.microsoft.com/office/word/2018/wordml/cex" xmlns:w16cid="http://schemas.microsoft.com/office/word/2016/wordml/cid" xmlns:w16="http://schemas.microsoft.com/office/word/2018/wordml" xmlns:w16du="http://schemas.microsoft.com/office/word/2023/wordml/word16du" xmlns:w16sdtdh="http://schemas.microsoft.com/office/word/2020/wordml/sdtdatahash" xmlns:w16sdtfl="http://schemas.microsoft.com/office/word/2024/wordml/sdtformatlock" xmlns:w16se="http://schemas.microsoft.com/office/word/2015/wordml/symex" mc:Ignorable="w14 w15 w16se w16cid w16 w16cex w16sdtdh w16sdtfl w16du">
+<w:styles xmlns:mc="http://schemas.openxmlformats.org/markup-compatibility/2006" xmlns:r="http://schemas.openxmlformats.org/officeDocument/2006/relationships" xmlns:w="http://schemas.openxmlformats.org/wordprocessingml/2006/main" xmlns:w14="http://schemas.microsoft.com/office/word/2010/wordml" xmlns:w15="http://schemas.microsoft.com/office/word/2012/wordml" mc:Ignorable="w14 w15">
   <w:docDefaults>
     <w:rPrDefault>
       <w:rPr>
@@ -499,7 +922,7 @@
       </w:pPr>
     </w:pPrDefault>
   </w:docDefaults>
-  <w:latentStyles w:defLockedState="0" w:defUIPriority="99" w:defSemiHidden="0" w:defUnhideWhenUsed="0" w:defQFormat="0" w:count="376">
+  <w:latentStyles w:defLockedState="0" w:defUIPriority="99" w:defSemiHidden="0" w:defUnhideWhenUsed="0" w:defQFormat="0" w:count="371">
     <w:lsdException w:name="Normal" w:uiPriority="0" w:qFormat="1"/>
     <w:lsdException w:name="heading 1" w:uiPriority="9" w:qFormat="1"/>
     <w:lsdException w:name="heading 2" w:semiHidden="1" w:uiPriority="9" w:unhideWhenUsed="1" w:qFormat="1"/>
@@ -862,11 +1285,6 @@
     <w:lsdException w:name="List Table 5 Dark Accent 6" w:uiPriority="50"/>
     <w:lsdException w:name="List Table 6 Colorful Accent 6" w:uiPriority="51"/>
     <w:lsdException w:name="List Table 7 Colorful Accent 6" w:uiPriority="52"/>
-    <w:lsdException w:name="Mention" w:semiHidden="1" w:unhideWhenUsed="1"/>
-    <w:lsdException w:name="Smart Hyperlink" w:semiHidden="1" w:unhideWhenUsed="1"/>
-    <w:lsdException w:name="Hashtag" w:semiHidden="1" w:unhideWhenUsed="1"/>
-    <w:lsdException w:name="Unresolved Mention" w:semiHidden="1" w:unhideWhenUsed="1"/>
-    <w:lsdException w:name="Smart Link" w:semiHidden="1" w:unhideWhenUsed="1"/>
   </w:latentStyles>
   <w:style w:type="paragraph" w:default="1" w:styleId="Normal">
     <w:name w:val="Normal"/>
@@ -1085,6 +1503,7 @@
   <w:style w:type="character" w:default="1" w:styleId="Fontepargpadro">
     <w:name w:val="Default Paragraph Font"/>
     <w:uiPriority w:val="1"/>
+    <w:semiHidden/>
     <w:unhideWhenUsed/>
   </w:style>
   <w:style w:type="table" w:default="1" w:styleId="Tabelanormal">
@@ -12189,7 +12608,7 @@
 </file>
 
 <file path=customXml/itemProps1.xml><?xml version="1.0" encoding="utf-8"?>
-<ds:datastoreItem xmlns:ds="http://schemas.openxmlformats.org/officeDocument/2006/customXml" ds:itemID="{EF278816-EC6F-A645-907D-7F25AECB1D4A}">
+<ds:datastoreItem xmlns:ds="http://schemas.openxmlformats.org/officeDocument/2006/customXml" ds:itemID="{F77709C3-E1A1-4DF7-8023-4C5923E2C8E0}">
   <ds:schemaRefs>
     <ds:schemaRef ds:uri="http://schemas.openxmlformats.org/officeDocument/2006/bibliography"/>
   </ds:schemaRefs>

</xml_diff>